<commit_message>
Created Project for initial run-through
</commit_message>
<xml_diff>
--- a/Group Project/Ming Code Contract.docx
+++ b/Group Project/Ming Code Contract.docx
@@ -75,7 +75,15 @@
     <w:p/>
     <w:p>
       <w:r>
-        <w:t xml:space="preserve">I give the members of Team 14 (with Asher Wright) permission to use my code from ECSE 211. I have the right to allow Team 14 to use this code. I give Team 14 the right to use and edit this code in any way for their DPM project. </w:t>
+        <w:t>I</w:t>
+      </w:r>
+      <w:r>
+        <w:t>, Ming Yang,</w:t>
+      </w:r>
+      <w:bookmarkStart w:id="0" w:name="_GoBack"/>
+      <w:bookmarkEnd w:id="0"/>
+      <w:r>
+        <w:t xml:space="preserve"> give the members of Team 14 (with Asher Wright) permission to use my code from ECSE 211. I have the right to allow Team 14 to use this code. I give Team 14 the right to use and edit this code in any way for their DPM project. </w:t>
       </w:r>
     </w:p>
     <w:p/>
@@ -86,10 +94,7 @@
     <w:p/>
     <w:p/>
     <w:p/>
-    <w:p>
-      <w:bookmarkStart w:id="0" w:name="_GoBack"/>
-      <w:bookmarkEnd w:id="0"/>
-    </w:p>
+    <w:p/>
     <w:p>
       <w:pPr>
         <w:pStyle w:val="Closing"/>
@@ -1377,14 +1382,14 @@
     <w:charset w:val="00"/>
     <w:family w:val="auto"/>
     <w:pitch w:val="variable"/>
-    <w:sig w:usb0="E0002AFF" w:usb1="C0007841" w:usb2="00000009" w:usb3="00000000" w:csb0="000001FF" w:csb1="00000000"/>
+    <w:sig w:usb0="00000003" w:usb1="00000000" w:usb2="00000000" w:usb3="00000000" w:csb0="00000001" w:csb1="00000000"/>
   </w:font>
   <w:font w:name="Arial">
     <w:panose1 w:val="020B0604020202020204"/>
     <w:charset w:val="00"/>
     <w:family w:val="auto"/>
     <w:pitch w:val="variable"/>
-    <w:sig w:usb0="E0002AFF" w:usb1="C0007843" w:usb2="00000009" w:usb3="00000000" w:csb0="000001FF" w:csb1="00000000"/>
+    <w:sig w:usb0="00000003" w:usb1="00000000" w:usb2="00000000" w:usb3="00000000" w:csb0="00000001" w:csb1="00000000"/>
   </w:font>
   <w:font w:name="Tahoma">
     <w:panose1 w:val="020B0604030504040204"/>
@@ -1410,18 +1415,22 @@
     <w:charset w:val="00"/>
     <w:family w:val="auto"/>
     <w:pitch w:val="variable"/>
-    <w:sig w:usb0="E00002FF" w:usb1="400004FF" w:usb2="00000000" w:usb3="00000000" w:csb0="0000019F" w:csb1="00000000"/>
+    <w:sig w:usb0="00000003" w:usb1="00000000" w:usb2="00000000" w:usb3="00000000" w:csb0="00000001" w:csb1="00000000"/>
   </w:font>
   <w:font w:name="ＭＳ 明朝">
-    <w:charset w:val="4E"/>
-    <w:family w:val="auto"/>
-    <w:pitch w:val="variable"/>
+    <w:panose1 w:val="00000000000000000000"/>
+    <w:charset w:val="80"/>
+    <w:family w:val="roman"/>
+    <w:notTrueType/>
+    <w:pitch w:val="fixed"/>
     <w:sig w:usb0="00000001" w:usb1="08070000" w:usb2="00000010" w:usb3="00000000" w:csb0="00020000" w:csb1="00000000"/>
   </w:font>
   <w:font w:name="ＭＳ ゴシック">
-    <w:charset w:val="4E"/>
-    <w:family w:val="auto"/>
-    <w:pitch w:val="variable"/>
+    <w:panose1 w:val="00000000000000000000"/>
+    <w:charset w:val="80"/>
+    <w:family w:val="modern"/>
+    <w:notTrueType/>
+    <w:pitch w:val="fixed"/>
     <w:sig w:usb0="00000001" w:usb1="08070000" w:usb2="00000010" w:usb3="00000000" w:csb0="00020000" w:csb1="00000000"/>
   </w:font>
   <w:font w:name="Calibri">
@@ -1429,7 +1438,7 @@
     <w:charset w:val="00"/>
     <w:family w:val="auto"/>
     <w:pitch w:val="variable"/>
-    <w:sig w:usb0="E10002FF" w:usb1="4000ACFF" w:usb2="00000009" w:usb3="00000000" w:csb0="0000019F" w:csb1="00000000"/>
+    <w:sig w:usb0="00000003" w:usb1="00000000" w:usb2="00000000" w:usb3="00000000" w:csb0="00000001" w:csb1="00000000"/>
   </w:font>
 </w:fonts>
 </file>
@@ -1446,6 +1455,10 @@
     <w:compatSetting w:name="enableOpenTypeFeatures" w:uri="http://schemas.microsoft.com/office/word" w:val="1"/>
     <w:compatSetting w:name="doNotFlipMirrorIndents" w:uri="http://schemas.microsoft.com/office/word" w:val="1"/>
   </w:compat>
+  <w:rsids>
+    <w:rsidRoot w:val="00FB3A2E"/>
+    <w:rsid w:val="00FB3A2E"/>
+  </w:rsids>
   <m:mathPr>
     <m:mathFont m:val="Cambria Math"/>
     <m:brkBin m:val="before"/>

</xml_diff>